<commit_message>
Punto 6 Situación 1
Se empieza el desarrollo de la situación 1
</commit_message>
<xml_diff>
--- a/TG2.dgrubio.docx
+++ b/TG2.dgrubio.docx
@@ -750,19 +750,113 @@
         <w:rPr>
           <w:i/>
         </w:rPr>
+        <w:t>Descripción: Nos muestra si el software es apto para realizar trabajos de realización de películas.</w:t>
+      </w:r>
+    </w:p>
+    <w:p>
+      <w:r>
+        <w:rPr>
+          <w:i/>
+        </w:rPr>
+        <w:t>Tipo de valor:</w:t>
+      </w:r>
+      <w:r>
+        <w:rPr>
+          <w:i/>
+        </w:rPr>
+        <w:t xml:space="preserve"> </w:t>
+      </w:r>
+      <w:proofErr w:type="spellStart"/>
+      <w:r>
+        <w:rPr>
+          <w:i/>
+        </w:rPr>
+        <w:t>Boolean</w:t>
+      </w:r>
+      <w:proofErr w:type="spellEnd"/>
+      <w:r>
+        <w:rPr>
+          <w:i/>
+        </w:rPr>
+        <w:t xml:space="preserve"> (SI/NO)</w:t>
+      </w:r>
+      <w:r>
+        <w:rPr>
+          <w:i/>
+        </w:rPr>
+        <w:t>.</w:t>
+      </w:r>
+    </w:p>
+    <w:p>
+      <w:pPr>
+        <w:pStyle w:val="Ttulo3"/>
+      </w:pPr>
+      <w:r>
+        <w:t>3.4.3</w:t>
+      </w:r>
+      <w:r>
+        <w:t xml:space="preserve"> </w:t>
+      </w:r>
+      <w:r>
+        <w:t>Diseño WEB</w:t>
+      </w:r>
+    </w:p>
+    <w:p>
+      <w:pPr>
+        <w:rPr>
+          <w:i/>
+        </w:rPr>
+      </w:pPr>
+      <w:r>
+        <w:rPr>
+          <w:i/>
+        </w:rPr>
+        <w:t>Nombre del criterio: Diseño WEB</w:t>
+      </w:r>
+      <w:r>
+        <w:rPr>
+          <w:i/>
+        </w:rPr>
+        <w:t>.</w:t>
+      </w:r>
+    </w:p>
+    <w:p>
+      <w:pPr>
+        <w:rPr>
+          <w:i/>
+        </w:rPr>
+      </w:pPr>
+      <w:r>
+        <w:rPr>
+          <w:i/>
+        </w:rPr>
         <w:t xml:space="preserve">Descripción: </w:t>
       </w:r>
       <w:r>
         <w:rPr>
           <w:i/>
         </w:rPr>
-        <w:t>Nos muestra si el software es apto p</w:t>
-      </w:r>
-      <w:r>
-        <w:rPr>
-          <w:i/>
-        </w:rPr>
-        <w:t>ara realizar trabajos de realización de películas.</w:t>
+        <w:t xml:space="preserve">Nos muestra si el software es apto para realizar maquetaciones y </w:t>
+      </w:r>
+      <w:proofErr w:type="spellStart"/>
+      <w:r>
+        <w:rPr>
+          <w:i/>
+        </w:rPr>
+        <w:t>diuseños</w:t>
+      </w:r>
+      <w:proofErr w:type="spellEnd"/>
+      <w:r>
+        <w:rPr>
+          <w:i/>
+        </w:rPr>
+        <w:t xml:space="preserve"> WEB</w:t>
+      </w:r>
+      <w:r>
+        <w:rPr>
+          <w:i/>
+        </w:rPr>
+        <w:t>.</w:t>
       </w:r>
     </w:p>
     <w:p>
@@ -804,26 +898,26 @@
         <w:pStyle w:val="Ttulo3"/>
       </w:pPr>
       <w:r>
-        <w:t>3.4.3</w:t>
+        <w:t>3.4.4</w:t>
       </w:r>
       <w:r>
         <w:t xml:space="preserve"> </w:t>
       </w:r>
       <w:r>
-        <w:t>Diseño WEB</w:t>
-      </w:r>
-    </w:p>
-    <w:p>
-      <w:pPr>
-        <w:rPr>
-          <w:i/>
-        </w:rPr>
-      </w:pPr>
-      <w:r>
-        <w:rPr>
-          <w:i/>
-        </w:rPr>
-        <w:t>Nombre del criterio: Diseño WEB</w:t>
+        <w:t>Realidad Virtual</w:t>
+      </w:r>
+    </w:p>
+    <w:p>
+      <w:pPr>
+        <w:rPr>
+          <w:i/>
+        </w:rPr>
+      </w:pPr>
+      <w:r>
+        <w:rPr>
+          <w:i/>
+        </w:rPr>
+        <w:t>Nombre del criterio: Realidad Virtual</w:t>
       </w:r>
       <w:r>
         <w:rPr>
@@ -848,27 +942,7 @@
         <w:rPr>
           <w:i/>
         </w:rPr>
-        <w:t xml:space="preserve">Nos muestra si el software es apto para realizar </w:t>
-      </w:r>
-      <w:r>
-        <w:rPr>
-          <w:i/>
-        </w:rPr>
-        <w:t xml:space="preserve">maquetaciones y </w:t>
-      </w:r>
-      <w:proofErr w:type="spellStart"/>
-      <w:r>
-        <w:rPr>
-          <w:i/>
-        </w:rPr>
-        <w:t>diuseños</w:t>
-      </w:r>
-      <w:proofErr w:type="spellEnd"/>
-      <w:r>
-        <w:rPr>
-          <w:i/>
-        </w:rPr>
-        <w:t xml:space="preserve"> WEB</w:t>
+        <w:t>Nos muestra si el software es apto para realizar trabajos de Realidad Virtual</w:t>
       </w:r>
       <w:r>
         <w:rPr>
@@ -916,27 +990,35 @@
         <w:pStyle w:val="Ttulo3"/>
       </w:pPr>
       <w:r>
-        <w:t>3.4.4</w:t>
+        <w:t>3.4.5</w:t>
       </w:r>
       <w:r>
         <w:t xml:space="preserve"> </w:t>
       </w:r>
       <w:r>
-        <w:t>Realidad Virtual</w:t>
-      </w:r>
-    </w:p>
-    <w:p>
-      <w:pPr>
-        <w:rPr>
-          <w:i/>
-        </w:rPr>
-      </w:pPr>
-      <w:r>
-        <w:rPr>
-          <w:i/>
-        </w:rPr>
-        <w:t>Nombre del criterio: Realidad Virtual</w:t>
-      </w:r>
+        <w:t>Diseño</w:t>
+      </w:r>
+    </w:p>
+    <w:p>
+      <w:pPr>
+        <w:rPr>
+          <w:i/>
+        </w:rPr>
+      </w:pPr>
+      <w:r>
+        <w:rPr>
+          <w:i/>
+        </w:rPr>
+        <w:t xml:space="preserve">Nombre del criterio: </w:t>
+      </w:r>
+      <w:proofErr w:type="spellStart"/>
+      <w:r>
+        <w:rPr>
+          <w:i/>
+        </w:rPr>
+        <w:t>DIseño</w:t>
+      </w:r>
+      <w:proofErr w:type="spellEnd"/>
       <w:r>
         <w:rPr>
           <w:i/>
@@ -960,22 +1042,21 @@
         <w:rPr>
           <w:i/>
         </w:rPr>
-        <w:t xml:space="preserve">Nos muestra si el software es apto para realizar trabajos de </w:t>
-      </w:r>
-      <w:r>
-        <w:rPr>
-          <w:i/>
-        </w:rPr>
-        <w:t>Realidad Virtual</w:t>
-      </w:r>
-      <w:r>
-        <w:rPr>
-          <w:i/>
-        </w:rPr>
-        <w:t>.</w:t>
-      </w:r>
-    </w:p>
-    <w:p>
+        <w:t>Nos muestra si el software es apto para realizar trabajos de diseño</w:t>
+      </w:r>
+      <w:r>
+        <w:rPr>
+          <w:i/>
+        </w:rPr>
+        <w:t>.</w:t>
+      </w:r>
+    </w:p>
+    <w:p>
+      <w:pPr>
+        <w:rPr>
+          <w:i/>
+        </w:rPr>
+      </w:pPr>
       <w:r>
         <w:rPr>
           <w:i/>
@@ -1011,112 +1092,250 @@
     </w:p>
     <w:p>
       <w:pPr>
+        <w:jc w:val="left"/>
+        <w:rPr>
+          <w:i/>
+        </w:rPr>
+      </w:pPr>
+      <w:r>
+        <w:rPr>
+          <w:i/>
+        </w:rPr>
+        <w:br w:type="page"/>
+      </w:r>
+    </w:p>
+    <w:p>
+      <w:pPr>
+        <w:pStyle w:val="Ttulo1"/>
+      </w:pPr>
+      <w:bookmarkStart w:id="4" w:name="_Toc445388872"/>
+      <w:r>
+        <w:lastRenderedPageBreak/>
+        <w:t>6. Recomendaciones</w:t>
+      </w:r>
+      <w:bookmarkEnd w:id="4"/>
+    </w:p>
+    <w:p>
+      <w:pPr>
+        <w:pStyle w:val="Ttulo2"/>
+      </w:pPr>
+      <w:bookmarkStart w:id="5" w:name="_Toc445388873"/>
+      <w:r>
+        <w:t xml:space="preserve">6.1 </w:t>
+      </w:r>
+      <w:bookmarkStart w:id="6" w:name="_GoBack"/>
+      <w:bookmarkEnd w:id="6"/>
+      <w:r>
+        <w:t>Situación 1</w:t>
+      </w:r>
+      <w:bookmarkEnd w:id="5"/>
+    </w:p>
+    <w:p>
+      <w:pPr>
         <w:pStyle w:val="Ttulo3"/>
       </w:pPr>
-      <w:r>
-        <w:t>3.4.5</w:t>
-      </w:r>
-      <w:r>
-        <w:t xml:space="preserve"> </w:t>
-      </w:r>
-      <w:r>
-        <w:t>Diseño</w:t>
-      </w:r>
-    </w:p>
-    <w:p>
-      <w:pPr>
-        <w:rPr>
-          <w:i/>
-        </w:rPr>
-      </w:pPr>
-      <w:r>
-        <w:rPr>
-          <w:i/>
-        </w:rPr>
-        <w:t xml:space="preserve">Nombre del criterio: </w:t>
-      </w:r>
-      <w:proofErr w:type="spellStart"/>
-      <w:r>
-        <w:rPr>
-          <w:i/>
-        </w:rPr>
-        <w:t>DIseño</w:t>
-      </w:r>
-      <w:proofErr w:type="spellEnd"/>
-      <w:r>
-        <w:rPr>
-          <w:i/>
-        </w:rPr>
-        <w:t>.</w:t>
-      </w:r>
-    </w:p>
-    <w:p>
-      <w:pPr>
-        <w:rPr>
-          <w:i/>
-        </w:rPr>
-      </w:pPr>
-      <w:r>
-        <w:rPr>
-          <w:i/>
-        </w:rPr>
-        <w:t xml:space="preserve">Descripción: </w:t>
-      </w:r>
-      <w:r>
-        <w:rPr>
-          <w:i/>
-        </w:rPr>
-        <w:t xml:space="preserve">Nos muestra si el software es apto para realizar trabajos de </w:t>
-      </w:r>
-      <w:r>
-        <w:rPr>
-          <w:i/>
-        </w:rPr>
-        <w:t>diseño</w:t>
-      </w:r>
-      <w:bookmarkStart w:id="4" w:name="_GoBack"/>
-      <w:bookmarkEnd w:id="4"/>
-      <w:r>
-        <w:rPr>
-          <w:i/>
-        </w:rPr>
-        <w:t>.</w:t>
-      </w:r>
-    </w:p>
-    <w:p>
-      <w:r>
-        <w:rPr>
-          <w:i/>
-        </w:rPr>
-        <w:t>Tipo de valor:</w:t>
-      </w:r>
-      <w:r>
-        <w:rPr>
-          <w:i/>
-        </w:rPr>
-        <w:t xml:space="preserve"> </w:t>
-      </w:r>
-      <w:proofErr w:type="spellStart"/>
-      <w:r>
-        <w:rPr>
-          <w:i/>
-        </w:rPr>
-        <w:t>Boolean</w:t>
-      </w:r>
-      <w:proofErr w:type="spellEnd"/>
-      <w:r>
-        <w:rPr>
-          <w:i/>
-        </w:rPr>
-        <w:t xml:space="preserve"> (SI/NO)</w:t>
-      </w:r>
-      <w:r>
-        <w:rPr>
-          <w:i/>
-        </w:rPr>
-        <w:t>.</w:t>
-      </w:r>
-    </w:p>
+      <w:bookmarkStart w:id="7" w:name="_Toc445388874"/>
+      <w:r>
+        <w:t>6.1.1 Descripción de la situación</w:t>
+      </w:r>
+      <w:bookmarkEnd w:id="7"/>
+    </w:p>
+    <w:p>
+      <w:r>
+        <w:rPr>
+          <w:i/>
+        </w:rPr>
+        <w:t>Una posible situación en el caso de comparar dos herramientas CASE, podría ser el caso de una empresa de desarrollo muy interesada en tecnolog</w:t>
+      </w:r>
+      <w:r>
+        <w:rPr>
+          <w:i/>
+        </w:rPr>
+        <w:t xml:space="preserve">ías open </w:t>
+      </w:r>
+      <w:proofErr w:type="spellStart"/>
+      <w:r>
+        <w:rPr>
+          <w:i/>
+        </w:rPr>
+        <w:t>source</w:t>
+      </w:r>
+      <w:proofErr w:type="spellEnd"/>
+      <w:r>
+        <w:rPr>
+          <w:i/>
+        </w:rPr>
+        <w:t xml:space="preserve">, que programa sólo en Java, con equipos de desarrollo pequeños, que utiliza UML como notación, </w:t>
+      </w:r>
+      <w:proofErr w:type="spellStart"/>
+      <w:r>
+        <w:rPr>
+          <w:i/>
+        </w:rPr>
+        <w:t>etc</w:t>
+      </w:r>
+      <w:proofErr w:type="spellEnd"/>
+      <w:r>
+        <w:rPr>
+          <w:i/>
+        </w:rPr>
+        <w:t>, etc</w:t>
+      </w:r>
+      <w:r>
+        <w:t>…</w:t>
+      </w:r>
+    </w:p>
+    <w:p/>
+    <w:p>
+      <w:pPr>
+        <w:pStyle w:val="Ttulo3"/>
+      </w:pPr>
+      <w:bookmarkStart w:id="8" w:name="_Toc445388875"/>
+      <w:r>
+        <w:t>6.1.2 Recomendación de tecnología a utilizar</w:t>
+      </w:r>
+      <w:bookmarkEnd w:id="8"/>
+    </w:p>
+    <w:p>
+      <w:r>
+        <w:t>Debe indicarse la tecnología propuesta para esa situación.</w:t>
+      </w:r>
+    </w:p>
+    <w:p>
+      <w:r>
+        <w:t xml:space="preserve">Debe incluirse una tabla como la siguiente, mostrando las ventajas, respecto a los criterios, que ofrece cada tecnología en esa situación concreta. </w:t>
+      </w:r>
+    </w:p>
+    <w:p>
+      <w:r>
+        <w:t>Incluir sólo los criterios sobre los que se aprecien ventajas de una de las tecnologías frente a otra. No incluir criterios que no sean relevantes para la decisión (por ejemplo, el criterio “autor” seguramente no será relevante).</w:t>
+      </w:r>
+    </w:p>
+    <w:tbl>
+      <w:tblPr>
+        <w:tblStyle w:val="Tablaconcuadrcula"/>
+        <w:tblW w:w="0" w:type="auto"/>
+        <w:tblLook w:val="04A0" w:firstRow="1" w:lastRow="0" w:firstColumn="1" w:lastColumn="0" w:noHBand="0" w:noVBand="1"/>
+      </w:tblPr>
+      <w:tblGrid>
+        <w:gridCol w:w="2547"/>
+        <w:gridCol w:w="3118"/>
+        <w:gridCol w:w="2829"/>
+      </w:tblGrid>
+      <w:tr>
+        <w:tc>
+          <w:tcPr>
+            <w:tcW w:w="2547" w:type="dxa"/>
+          </w:tcPr>
+          <w:p>
+            <w:r>
+              <w:t>Criterios relevantes para la decisión</w:t>
+            </w:r>
+          </w:p>
+        </w:tc>
+        <w:tc>
+          <w:tcPr>
+            <w:tcW w:w="3118" w:type="dxa"/>
+          </w:tcPr>
+          <w:p>
+            <w:r>
+              <w:t>Ventajas tecnología 1</w:t>
+            </w:r>
+          </w:p>
+        </w:tc>
+        <w:tc>
+          <w:tcPr>
+            <w:tcW w:w="2829" w:type="dxa"/>
+          </w:tcPr>
+          <w:p>
+            <w:r>
+              <w:t>Ventajas tecnología 2</w:t>
+            </w:r>
+          </w:p>
+        </w:tc>
+      </w:tr>
+      <w:tr>
+        <w:tc>
+          <w:tcPr>
+            <w:tcW w:w="2547" w:type="dxa"/>
+          </w:tcPr>
+          <w:p/>
+        </w:tc>
+        <w:tc>
+          <w:tcPr>
+            <w:tcW w:w="3118" w:type="dxa"/>
+          </w:tcPr>
+          <w:p/>
+        </w:tc>
+        <w:tc>
+          <w:tcPr>
+            <w:tcW w:w="2829" w:type="dxa"/>
+          </w:tcPr>
+          <w:p/>
+        </w:tc>
+      </w:tr>
+      <w:tr>
+        <w:tc>
+          <w:tcPr>
+            <w:tcW w:w="2547" w:type="dxa"/>
+          </w:tcPr>
+          <w:p/>
+        </w:tc>
+        <w:tc>
+          <w:tcPr>
+            <w:tcW w:w="3118" w:type="dxa"/>
+          </w:tcPr>
+          <w:p/>
+        </w:tc>
+        <w:tc>
+          <w:tcPr>
+            <w:tcW w:w="2829" w:type="dxa"/>
+          </w:tcPr>
+          <w:p/>
+        </w:tc>
+      </w:tr>
+      <w:tr>
+        <w:tc>
+          <w:tcPr>
+            <w:tcW w:w="2547" w:type="dxa"/>
+          </w:tcPr>
+          <w:p/>
+        </w:tc>
+        <w:tc>
+          <w:tcPr>
+            <w:tcW w:w="3118" w:type="dxa"/>
+          </w:tcPr>
+          <w:p/>
+        </w:tc>
+        <w:tc>
+          <w:tcPr>
+            <w:tcW w:w="2829" w:type="dxa"/>
+          </w:tcPr>
+          <w:p/>
+        </w:tc>
+      </w:tr>
+      <w:tr>
+        <w:tc>
+          <w:tcPr>
+            <w:tcW w:w="2547" w:type="dxa"/>
+          </w:tcPr>
+          <w:p/>
+        </w:tc>
+        <w:tc>
+          <w:tcPr>
+            <w:tcW w:w="3118" w:type="dxa"/>
+          </w:tcPr>
+          <w:p/>
+        </w:tc>
+        <w:tc>
+          <w:tcPr>
+            <w:tcW w:w="2829" w:type="dxa"/>
+          </w:tcPr>
+          <w:p/>
+        </w:tc>
+      </w:tr>
+    </w:tbl>
+    <w:p/>
     <w:sectPr>
       <w:pgSz w:w="11906" w:h="16838"/>
       <w:pgMar w:top="1417" w:right="1701" w:bottom="1417" w:left="1701" w:header="708" w:footer="708" w:gutter="0"/>
@@ -1667,6 +1886,25 @@
       <w:bCs/>
     </w:rPr>
   </w:style>
+  <w:style w:type="table" w:styleId="Tablaconcuadrcula">
+    <w:name w:val="Table Grid"/>
+    <w:basedOn w:val="Tablanormal"/>
+    <w:uiPriority w:val="39"/>
+    <w:rsid w:val="00BF400C"/>
+    <w:pPr>
+      <w:spacing w:after="0" w:line="240" w:lineRule="auto"/>
+    </w:pPr>
+    <w:tblPr>
+      <w:tblBorders>
+        <w:top w:val="single" w:sz="4" w:space="0" w:color="auto"/>
+        <w:left w:val="single" w:sz="4" w:space="0" w:color="auto"/>
+        <w:bottom w:val="single" w:sz="4" w:space="0" w:color="auto"/>
+        <w:right w:val="single" w:sz="4" w:space="0" w:color="auto"/>
+        <w:insideH w:val="single" w:sz="4" w:space="0" w:color="auto"/>
+        <w:insideV w:val="single" w:sz="4" w:space="0" w:color="auto"/>
+      </w:tblBorders>
+    </w:tblPr>
+  </w:style>
 </w:styles>
 </file>
 

</xml_diff>